<commit_message>
Base framework done, sans quote functionality
</commit_message>
<xml_diff>
--- a/letterhead07:09:2019.docx
+++ b/letterhead07:09:2019.docx
@@ -18,7 +18,7 @@
           <w:rFonts w:ascii="Times" w:hAnsi="Times" w:cs="Times" w:eastAsia="Times"/>
           <w:sz w:val="24"/>
         </w:rPr>
-        <w:t>address</w:t>
+        <w:t>2907 S 10th Ave, Altoona, PA 16601</w:t>
       </w:r>
     </w:p>
     <w:p>
@@ -27,7 +27,7 @@
           <w:rFonts w:ascii="Times" w:hAnsi="Times" w:cs="Times" w:eastAsia="Times"/>
           <w:sz w:val="24"/>
         </w:rPr>
-        <w:t>phone</w:t>
+        <w:t>(814) 414 - 9770</w:t>
       </w:r>
     </w:p>
     <w:p>
@@ -45,12 +45,16 @@
           <w:rFonts w:ascii="Times" w:hAnsi="Times" w:cs="Times" w:eastAsia="Times"/>
           <w:sz w:val="24"/>
         </w:rPr>
-        <w:t>secondemail</w:t>
+        <w:t>m.simanski@setonhill.edu</w:t>
         <w:cr/>
       </w:r>
     </w:p>
     <w:p>
       <w:r>
+        <w:rPr>
+          <w:rFonts w:ascii="Times" w:hAnsi="Times" w:cs="Times" w:eastAsia="Times"/>
+          <w:sz w:val="24"/>
+        </w:rPr>
         <w:t>07/09/2019</w:t>
       </w:r>
     </w:p>

</xml_diff>